<commit_message>
Update Listado de Casos de Uso
</commit_message>
<xml_diff>
--- a/Documetacion/Listado de Casos de Uso.docx
+++ b/Documetacion/Listado de Casos de Uso.docx
@@ -52,9 +52,9 @@
         <w:tblLook w:val="04A0" w:firstRow="1" w:lastRow="0" w:firstColumn="1" w:lastColumn="0" w:noHBand="0" w:noVBand="1"/>
       </w:tblPr>
       <w:tblGrid>
-        <w:gridCol w:w="1137"/>
-        <w:gridCol w:w="992"/>
-        <w:gridCol w:w="1698"/>
+        <w:gridCol w:w="993"/>
+        <w:gridCol w:w="993"/>
+        <w:gridCol w:w="1841"/>
         <w:gridCol w:w="2684"/>
         <w:gridCol w:w="6"/>
         <w:gridCol w:w="1703"/>
@@ -66,7 +66,7 @@
         </w:trPr>
         <w:tc>
           <w:tcPr>
-            <w:tcW w:w="1138" w:type="dxa"/>
+            <w:tcW w:w="993" w:type="dxa"/>
           </w:tcPr>
           <w:p>
             <w:pPr>
@@ -90,7 +90,7 @@
         </w:tc>
         <w:tc>
           <w:tcPr>
-            <w:tcW w:w="992" w:type="dxa"/>
+            <w:tcW w:w="993" w:type="dxa"/>
           </w:tcPr>
           <w:p>
             <w:pPr>
@@ -108,7 +108,7 @@
         </w:tc>
         <w:tc>
           <w:tcPr>
-            <w:tcW w:w="1699" w:type="dxa"/>
+            <w:tcW w:w="1841" w:type="dxa"/>
           </w:tcPr>
           <w:p>
             <w:pPr>
@@ -126,7 +126,7 @@
         </w:tc>
         <w:tc>
           <w:tcPr>
-            <w:tcW w:w="2691" w:type="dxa"/>
+            <w:tcW w:w="2690" w:type="dxa"/>
             <w:gridSpan w:val="2"/>
           </w:tcPr>
           <w:p>
@@ -145,7 +145,7 @@
         </w:tc>
         <w:tc>
           <w:tcPr>
-            <w:tcW w:w="1699" w:type="dxa"/>
+            <w:tcW w:w="1703" w:type="dxa"/>
           </w:tcPr>
           <w:p>
             <w:pPr>
@@ -163,7 +163,7 @@
         </w:tc>
         <w:tc>
           <w:tcPr>
-            <w:tcW w:w="2879" w:type="dxa"/>
+            <w:tcW w:w="2878" w:type="dxa"/>
           </w:tcPr>
           <w:p>
             <w:pPr>
@@ -193,7 +193,7 @@
         </w:trPr>
         <w:tc>
           <w:tcPr>
-            <w:tcW w:w="1138" w:type="dxa"/>
+            <w:tcW w:w="993" w:type="dxa"/>
           </w:tcPr>
           <w:p>
             <w:pPr>
@@ -207,7 +207,7 @@
         </w:tc>
         <w:tc>
           <w:tcPr>
-            <w:tcW w:w="992" w:type="dxa"/>
+            <w:tcW w:w="993" w:type="dxa"/>
           </w:tcPr>
           <w:p>
             <w:r>
@@ -217,7 +217,7 @@
         </w:tc>
         <w:tc>
           <w:tcPr>
-            <w:tcW w:w="1699" w:type="dxa"/>
+            <w:tcW w:w="1841" w:type="dxa"/>
           </w:tcPr>
           <w:p>
             <w:proofErr w:type="spellStart"/>
@@ -235,7 +235,7 @@
         </w:tc>
         <w:tc>
           <w:tcPr>
-            <w:tcW w:w="2691" w:type="dxa"/>
+            <w:tcW w:w="2690" w:type="dxa"/>
             <w:gridSpan w:val="2"/>
           </w:tcPr>
           <w:p>
@@ -246,7 +246,7 @@
         </w:tc>
         <w:tc>
           <w:tcPr>
-            <w:tcW w:w="1699" w:type="dxa"/>
+            <w:tcW w:w="1703" w:type="dxa"/>
           </w:tcPr>
           <w:p>
             <w:r>
@@ -259,7 +259,7 @@
         </w:tc>
         <w:tc>
           <w:tcPr>
-            <w:tcW w:w="2879" w:type="dxa"/>
+            <w:tcW w:w="2878" w:type="dxa"/>
           </w:tcPr>
           <w:p>
             <w:r>
@@ -281,7 +281,7 @@
         </w:trPr>
         <w:tc>
           <w:tcPr>
-            <w:tcW w:w="1138" w:type="dxa"/>
+            <w:tcW w:w="993" w:type="dxa"/>
           </w:tcPr>
           <w:p>
             <w:pPr>
@@ -294,7 +294,7 @@
         </w:tc>
         <w:tc>
           <w:tcPr>
-            <w:tcW w:w="992" w:type="dxa"/>
+            <w:tcW w:w="993" w:type="dxa"/>
           </w:tcPr>
           <w:p>
             <w:r>
@@ -304,7 +304,7 @@
         </w:tc>
         <w:tc>
           <w:tcPr>
-            <w:tcW w:w="1699" w:type="dxa"/>
+            <w:tcW w:w="1841" w:type="dxa"/>
           </w:tcPr>
           <w:p>
             <w:proofErr w:type="spellStart"/>
@@ -316,7 +316,7 @@
         </w:tc>
         <w:tc>
           <w:tcPr>
-            <w:tcW w:w="2691" w:type="dxa"/>
+            <w:tcW w:w="2690" w:type="dxa"/>
             <w:gridSpan w:val="2"/>
           </w:tcPr>
           <w:p>
@@ -327,7 +327,7 @@
         </w:tc>
         <w:tc>
           <w:tcPr>
-            <w:tcW w:w="1699" w:type="dxa"/>
+            <w:tcW w:w="1703" w:type="dxa"/>
           </w:tcPr>
           <w:p>
             <w:r>
@@ -340,7 +340,7 @@
         </w:tc>
         <w:tc>
           <w:tcPr>
-            <w:tcW w:w="2879" w:type="dxa"/>
+            <w:tcW w:w="2878" w:type="dxa"/>
           </w:tcPr>
           <w:p>
             <w:r>
@@ -362,7 +362,7 @@
         </w:trPr>
         <w:tc>
           <w:tcPr>
-            <w:tcW w:w="1138" w:type="dxa"/>
+            <w:tcW w:w="993" w:type="dxa"/>
           </w:tcPr>
           <w:p>
             <w:pPr>
@@ -375,7 +375,7 @@
         </w:tc>
         <w:tc>
           <w:tcPr>
-            <w:tcW w:w="992" w:type="dxa"/>
+            <w:tcW w:w="993" w:type="dxa"/>
           </w:tcPr>
           <w:p>
             <w:r>
@@ -385,7 +385,7 @@
         </w:tc>
         <w:tc>
           <w:tcPr>
-            <w:tcW w:w="1699" w:type="dxa"/>
+            <w:tcW w:w="1841" w:type="dxa"/>
           </w:tcPr>
           <w:p>
             <w:proofErr w:type="spellStart"/>
@@ -397,7 +397,7 @@
         </w:tc>
         <w:tc>
           <w:tcPr>
-            <w:tcW w:w="2691" w:type="dxa"/>
+            <w:tcW w:w="2690" w:type="dxa"/>
             <w:gridSpan w:val="2"/>
           </w:tcPr>
           <w:p>
@@ -408,7 +408,7 @@
         </w:tc>
         <w:tc>
           <w:tcPr>
-            <w:tcW w:w="1699" w:type="dxa"/>
+            <w:tcW w:w="1703" w:type="dxa"/>
           </w:tcPr>
           <w:p>
             <w:r>
@@ -421,7 +421,7 @@
         </w:tc>
         <w:tc>
           <w:tcPr>
-            <w:tcW w:w="2879" w:type="dxa"/>
+            <w:tcW w:w="2878" w:type="dxa"/>
           </w:tcPr>
           <w:p>
             <w:r>
@@ -443,7 +443,7 @@
         </w:trPr>
         <w:tc>
           <w:tcPr>
-            <w:tcW w:w="1138" w:type="dxa"/>
+            <w:tcW w:w="993" w:type="dxa"/>
           </w:tcPr>
           <w:p>
             <w:pPr>
@@ -456,7 +456,7 @@
         </w:tc>
         <w:tc>
           <w:tcPr>
-            <w:tcW w:w="992" w:type="dxa"/>
+            <w:tcW w:w="993" w:type="dxa"/>
           </w:tcPr>
           <w:p>
             <w:r>
@@ -466,7 +466,7 @@
         </w:tc>
         <w:tc>
           <w:tcPr>
-            <w:tcW w:w="1699" w:type="dxa"/>
+            <w:tcW w:w="1841" w:type="dxa"/>
           </w:tcPr>
           <w:p>
             <w:proofErr w:type="spellStart"/>
@@ -478,7 +478,7 @@
         </w:tc>
         <w:tc>
           <w:tcPr>
-            <w:tcW w:w="2691" w:type="dxa"/>
+            <w:tcW w:w="2690" w:type="dxa"/>
             <w:gridSpan w:val="2"/>
           </w:tcPr>
           <w:p>
@@ -494,14 +494,22 @@
         </w:tc>
         <w:tc>
           <w:tcPr>
-            <w:tcW w:w="1699" w:type="dxa"/>
-          </w:tcPr>
-          <w:p>
-            <w:r>
-              <w:t xml:space="preserve">Int: </w:t>
-            </w:r>
+            <w:tcW w:w="1703" w:type="dxa"/>
+          </w:tcPr>
+          <w:p>
             <w:proofErr w:type="spellStart"/>
             <w:r>
+              <w:t>i</w:t>
+            </w:r>
+            <w:r>
+              <w:t>nt</w:t>
+            </w:r>
+            <w:proofErr w:type="spellEnd"/>
+            <w:r>
+              <w:t xml:space="preserve">: </w:t>
+            </w:r>
+            <w:proofErr w:type="spellStart"/>
+            <w:r>
               <w:t>idCliente</w:t>
             </w:r>
             <w:proofErr w:type="spellEnd"/>
@@ -512,7 +520,7 @@
         </w:tc>
         <w:tc>
           <w:tcPr>
-            <w:tcW w:w="2879" w:type="dxa"/>
+            <w:tcW w:w="2878" w:type="dxa"/>
           </w:tcPr>
           <w:p>
             <w:r>
@@ -534,7 +542,7 @@
         </w:trPr>
         <w:tc>
           <w:tcPr>
-            <w:tcW w:w="1138" w:type="dxa"/>
+            <w:tcW w:w="993" w:type="dxa"/>
           </w:tcPr>
           <w:p>
             <w:pPr>
@@ -547,7 +555,7 @@
         </w:tc>
         <w:tc>
           <w:tcPr>
-            <w:tcW w:w="992" w:type="dxa"/>
+            <w:tcW w:w="993" w:type="dxa"/>
           </w:tcPr>
           <w:p>
             <w:r>
@@ -557,7 +565,7 @@
         </w:tc>
         <w:tc>
           <w:tcPr>
-            <w:tcW w:w="1699" w:type="dxa"/>
+            <w:tcW w:w="1841" w:type="dxa"/>
           </w:tcPr>
           <w:p>
             <w:proofErr w:type="spellStart"/>
@@ -569,7 +577,7 @@
         </w:tc>
         <w:tc>
           <w:tcPr>
-            <w:tcW w:w="2691" w:type="dxa"/>
+            <w:tcW w:w="2690" w:type="dxa"/>
             <w:gridSpan w:val="2"/>
           </w:tcPr>
           <w:p>
@@ -580,7 +588,7 @@
         </w:tc>
         <w:tc>
           <w:tcPr>
-            <w:tcW w:w="1699" w:type="dxa"/>
+            <w:tcW w:w="1703" w:type="dxa"/>
           </w:tcPr>
           <w:p>
             <w:r>
@@ -593,7 +601,7 @@
         </w:tc>
         <w:tc>
           <w:tcPr>
-            <w:tcW w:w="2879" w:type="dxa"/>
+            <w:tcW w:w="2878" w:type="dxa"/>
           </w:tcPr>
           <w:p>
             <w:r>
@@ -615,7 +623,7 @@
         </w:trPr>
         <w:tc>
           <w:tcPr>
-            <w:tcW w:w="1138" w:type="dxa"/>
+            <w:tcW w:w="993" w:type="dxa"/>
           </w:tcPr>
           <w:p>
             <w:pPr>
@@ -628,7 +636,7 @@
         </w:tc>
         <w:tc>
           <w:tcPr>
-            <w:tcW w:w="992" w:type="dxa"/>
+            <w:tcW w:w="993" w:type="dxa"/>
           </w:tcPr>
           <w:p>
             <w:r>
@@ -638,7 +646,7 @@
         </w:tc>
         <w:tc>
           <w:tcPr>
-            <w:tcW w:w="1699" w:type="dxa"/>
+            <w:tcW w:w="1841" w:type="dxa"/>
           </w:tcPr>
           <w:p>
             <w:proofErr w:type="spellStart"/>
@@ -650,7 +658,7 @@
         </w:tc>
         <w:tc>
           <w:tcPr>
-            <w:tcW w:w="2691" w:type="dxa"/>
+            <w:tcW w:w="2690" w:type="dxa"/>
             <w:gridSpan w:val="2"/>
           </w:tcPr>
           <w:p>
@@ -661,7 +669,7 @@
         </w:tc>
         <w:tc>
           <w:tcPr>
-            <w:tcW w:w="1699" w:type="dxa"/>
+            <w:tcW w:w="1703" w:type="dxa"/>
           </w:tcPr>
           <w:p>
             <w:r>
@@ -671,7 +679,7 @@
         </w:tc>
         <w:tc>
           <w:tcPr>
-            <w:tcW w:w="2879" w:type="dxa"/>
+            <w:tcW w:w="2878" w:type="dxa"/>
           </w:tcPr>
           <w:p>
             <w:r>
@@ -689,11 +697,11 @@
           <w:tblLook w:val="0000" w:firstRow="0" w:lastRow="0" w:firstColumn="0" w:lastColumn="0" w:noHBand="0" w:noVBand="0"/>
         </w:tblPrEx>
         <w:trPr>
-          <w:trHeight w:val="1020"/>
+          <w:trHeight w:val="881"/>
         </w:trPr>
         <w:tc>
           <w:tcPr>
-            <w:tcW w:w="1138" w:type="dxa"/>
+            <w:tcW w:w="993" w:type="dxa"/>
           </w:tcPr>
           <w:p>
             <w:pPr>
@@ -706,7 +714,7 @@
         </w:tc>
         <w:tc>
           <w:tcPr>
-            <w:tcW w:w="992" w:type="dxa"/>
+            <w:tcW w:w="993" w:type="dxa"/>
           </w:tcPr>
           <w:p>
             <w:r>
@@ -716,7 +724,7 @@
         </w:tc>
         <w:tc>
           <w:tcPr>
-            <w:tcW w:w="1699" w:type="dxa"/>
+            <w:tcW w:w="1841" w:type="dxa"/>
           </w:tcPr>
           <w:p>
             <w:proofErr w:type="spellStart"/>
@@ -728,7 +736,7 @@
         </w:tc>
         <w:tc>
           <w:tcPr>
-            <w:tcW w:w="2691" w:type="dxa"/>
+            <w:tcW w:w="2690" w:type="dxa"/>
             <w:gridSpan w:val="2"/>
           </w:tcPr>
           <w:p>
@@ -739,7 +747,7 @@
         </w:tc>
         <w:tc>
           <w:tcPr>
-            <w:tcW w:w="1699" w:type="dxa"/>
+            <w:tcW w:w="1703" w:type="dxa"/>
           </w:tcPr>
           <w:p>
             <w:r>
@@ -749,7 +757,7 @@
         </w:tc>
         <w:tc>
           <w:tcPr>
-            <w:tcW w:w="2879" w:type="dxa"/>
+            <w:tcW w:w="2878" w:type="dxa"/>
           </w:tcPr>
           <w:p>
             <w:r>
@@ -771,7 +779,7 @@
         </w:trPr>
         <w:tc>
           <w:tcPr>
-            <w:tcW w:w="1138" w:type="dxa"/>
+            <w:tcW w:w="993" w:type="dxa"/>
           </w:tcPr>
           <w:p>
             <w:pPr>
@@ -784,7 +792,7 @@
         </w:tc>
         <w:tc>
           <w:tcPr>
-            <w:tcW w:w="992" w:type="dxa"/>
+            <w:tcW w:w="993" w:type="dxa"/>
           </w:tcPr>
           <w:p>
             <w:r>
@@ -794,7 +802,7 @@
         </w:tc>
         <w:tc>
           <w:tcPr>
-            <w:tcW w:w="1699" w:type="dxa"/>
+            <w:tcW w:w="1841" w:type="dxa"/>
           </w:tcPr>
           <w:p>
             <w:proofErr w:type="spellStart"/>
@@ -806,7 +814,7 @@
         </w:tc>
         <w:tc>
           <w:tcPr>
-            <w:tcW w:w="2691" w:type="dxa"/>
+            <w:tcW w:w="2690" w:type="dxa"/>
             <w:gridSpan w:val="2"/>
           </w:tcPr>
           <w:p>
@@ -822,14 +830,22 @@
         </w:tc>
         <w:tc>
           <w:tcPr>
-            <w:tcW w:w="1699" w:type="dxa"/>
-          </w:tcPr>
-          <w:p>
-            <w:r>
-              <w:t xml:space="preserve">Int: </w:t>
-            </w:r>
+            <w:tcW w:w="1703" w:type="dxa"/>
+          </w:tcPr>
+          <w:p>
             <w:proofErr w:type="spellStart"/>
             <w:r>
+              <w:t>i</w:t>
+            </w:r>
+            <w:r>
+              <w:t>nt</w:t>
+            </w:r>
+            <w:proofErr w:type="spellEnd"/>
+            <w:r>
+              <w:t xml:space="preserve">: </w:t>
+            </w:r>
+            <w:proofErr w:type="spellStart"/>
+            <w:r>
               <w:t>idZona</w:t>
             </w:r>
             <w:proofErr w:type="spellEnd"/>
@@ -840,7 +856,7 @@
         </w:tc>
         <w:tc>
           <w:tcPr>
-            <w:tcW w:w="2879" w:type="dxa"/>
+            <w:tcW w:w="2878" w:type="dxa"/>
           </w:tcPr>
           <w:p>
             <w:pPr>
@@ -867,40 +883,69 @@
         </w:trPr>
         <w:tc>
           <w:tcPr>
-            <w:tcW w:w="1138" w:type="dxa"/>
-          </w:tcPr>
-          <w:p/>
-        </w:tc>
-        <w:tc>
-          <w:tcPr>
-            <w:tcW w:w="992" w:type="dxa"/>
-          </w:tcPr>
-          <w:p/>
-        </w:tc>
-        <w:tc>
-          <w:tcPr>
-            <w:tcW w:w="1699" w:type="dxa"/>
-          </w:tcPr>
-          <w:p/>
-        </w:tc>
-        <w:tc>
-          <w:tcPr>
-            <w:tcW w:w="2691" w:type="dxa"/>
+            <w:tcW w:w="993" w:type="dxa"/>
+          </w:tcPr>
+          <w:p>
+            <w:pPr>
+              <w:jc w:val="center"/>
+            </w:pPr>
+            <w:r>
+              <w:t>9</w:t>
+            </w:r>
+          </w:p>
+        </w:tc>
+        <w:tc>
+          <w:tcPr>
+            <w:tcW w:w="993" w:type="dxa"/>
+          </w:tcPr>
+          <w:p>
+            <w:r>
+              <w:t>Medidor</w:t>
+            </w:r>
+          </w:p>
+        </w:tc>
+        <w:tc>
+          <w:tcPr>
+            <w:tcW w:w="1841" w:type="dxa"/>
+          </w:tcPr>
+          <w:p>
+            <w:proofErr w:type="spellStart"/>
+            <w:r>
+              <w:t>agregarMedidor</w:t>
+            </w:r>
+            <w:proofErr w:type="spellEnd"/>
+          </w:p>
+        </w:tc>
+        <w:tc>
+          <w:tcPr>
+            <w:tcW w:w="2690" w:type="dxa"/>
             <w:gridSpan w:val="2"/>
           </w:tcPr>
-          <w:p/>
-        </w:tc>
-        <w:tc>
-          <w:tcPr>
-            <w:tcW w:w="1699" w:type="dxa"/>
-          </w:tcPr>
-          <w:p/>
-        </w:tc>
-        <w:tc>
-          <w:tcPr>
-            <w:tcW w:w="2879" w:type="dxa"/>
-          </w:tcPr>
-          <w:p/>
+          <w:p>
+            <w:r>
+              <w:t>Agrega un medidor a la base de datos</w:t>
+            </w:r>
+          </w:p>
+        </w:tc>
+        <w:tc>
+          <w:tcPr>
+            <w:tcW w:w="1703" w:type="dxa"/>
+          </w:tcPr>
+          <w:p>
+            <w:r>
+              <w:t>objeto: Medidor con todos sus datos</w:t>
+            </w:r>
+          </w:p>
+        </w:tc>
+        <w:tc>
+          <w:tcPr>
+            <w:tcW w:w="2878" w:type="dxa"/>
+          </w:tcPr>
+          <w:p>
+            <w:r>
+              <w:t>ID del Medidor agregado</w:t>
+            </w:r>
+          </w:p>
         </w:tc>
       </w:tr>
       <w:tr>
@@ -916,40 +961,69 @@
         </w:trPr>
         <w:tc>
           <w:tcPr>
-            <w:tcW w:w="1138" w:type="dxa"/>
-          </w:tcPr>
-          <w:p/>
-        </w:tc>
-        <w:tc>
-          <w:tcPr>
-            <w:tcW w:w="992" w:type="dxa"/>
-          </w:tcPr>
-          <w:p/>
-        </w:tc>
-        <w:tc>
-          <w:tcPr>
-            <w:tcW w:w="1699" w:type="dxa"/>
-          </w:tcPr>
-          <w:p/>
-        </w:tc>
-        <w:tc>
-          <w:tcPr>
-            <w:tcW w:w="2691" w:type="dxa"/>
+            <w:tcW w:w="993" w:type="dxa"/>
+          </w:tcPr>
+          <w:p>
+            <w:pPr>
+              <w:jc w:val="center"/>
+            </w:pPr>
+            <w:r>
+              <w:t>10</w:t>
+            </w:r>
+          </w:p>
+        </w:tc>
+        <w:tc>
+          <w:tcPr>
+            <w:tcW w:w="993" w:type="dxa"/>
+          </w:tcPr>
+          <w:p>
+            <w:r>
+              <w:t>Medidor</w:t>
+            </w:r>
+          </w:p>
+        </w:tc>
+        <w:tc>
+          <w:tcPr>
+            <w:tcW w:w="1841" w:type="dxa"/>
+          </w:tcPr>
+          <w:p>
+            <w:proofErr w:type="spellStart"/>
+            <w:r>
+              <w:t>eliminarMedidor</w:t>
+            </w:r>
+            <w:proofErr w:type="spellEnd"/>
+          </w:p>
+        </w:tc>
+        <w:tc>
+          <w:tcPr>
+            <w:tcW w:w="2690" w:type="dxa"/>
             <w:gridSpan w:val="2"/>
           </w:tcPr>
-          <w:p/>
-        </w:tc>
-        <w:tc>
-          <w:tcPr>
-            <w:tcW w:w="1699" w:type="dxa"/>
-          </w:tcPr>
-          <w:p/>
-        </w:tc>
-        <w:tc>
-          <w:tcPr>
-            <w:tcW w:w="2879" w:type="dxa"/>
-          </w:tcPr>
-          <w:p/>
+          <w:p>
+            <w:r>
+              <w:t>Elimina el medidor ingresado por parámetro de la base de datos</w:t>
+            </w:r>
+          </w:p>
+        </w:tc>
+        <w:tc>
+          <w:tcPr>
+            <w:tcW w:w="1703" w:type="dxa"/>
+          </w:tcPr>
+          <w:p>
+            <w:r>
+              <w:t>objeto: Medidor elegido para eliminar</w:t>
+            </w:r>
+          </w:p>
+        </w:tc>
+        <w:tc>
+          <w:tcPr>
+            <w:tcW w:w="2878" w:type="dxa"/>
+          </w:tcPr>
+          <w:p>
+            <w:r>
+              <w:t>Ninguno</w:t>
+            </w:r>
+          </w:p>
         </w:tc>
       </w:tr>
       <w:tr>
@@ -965,40 +1039,69 @@
         </w:trPr>
         <w:tc>
           <w:tcPr>
-            <w:tcW w:w="1138" w:type="dxa"/>
-          </w:tcPr>
-          <w:p/>
-        </w:tc>
-        <w:tc>
-          <w:tcPr>
-            <w:tcW w:w="992" w:type="dxa"/>
-          </w:tcPr>
-          <w:p/>
-        </w:tc>
-        <w:tc>
-          <w:tcPr>
-            <w:tcW w:w="1699" w:type="dxa"/>
-          </w:tcPr>
-          <w:p/>
-        </w:tc>
-        <w:tc>
-          <w:tcPr>
-            <w:tcW w:w="2691" w:type="dxa"/>
+            <w:tcW w:w="993" w:type="dxa"/>
+          </w:tcPr>
+          <w:p>
+            <w:pPr>
+              <w:jc w:val="center"/>
+            </w:pPr>
+            <w:r>
+              <w:t>11</w:t>
+            </w:r>
+          </w:p>
+        </w:tc>
+        <w:tc>
+          <w:tcPr>
+            <w:tcW w:w="993" w:type="dxa"/>
+          </w:tcPr>
+          <w:p>
+            <w:r>
+              <w:t>Medidor</w:t>
+            </w:r>
+          </w:p>
+        </w:tc>
+        <w:tc>
+          <w:tcPr>
+            <w:tcW w:w="1841" w:type="dxa"/>
+          </w:tcPr>
+          <w:p>
+            <w:proofErr w:type="spellStart"/>
+            <w:r>
+              <w:t>actualizarMedidor</w:t>
+            </w:r>
+            <w:proofErr w:type="spellEnd"/>
+          </w:p>
+        </w:tc>
+        <w:tc>
+          <w:tcPr>
+            <w:tcW w:w="2690" w:type="dxa"/>
             <w:gridSpan w:val="2"/>
           </w:tcPr>
-          <w:p/>
-        </w:tc>
-        <w:tc>
-          <w:tcPr>
-            <w:tcW w:w="1699" w:type="dxa"/>
-          </w:tcPr>
-          <w:p/>
-        </w:tc>
-        <w:tc>
-          <w:tcPr>
-            <w:tcW w:w="2879" w:type="dxa"/>
-          </w:tcPr>
-          <w:p/>
+          <w:p>
+            <w:r>
+              <w:t>Realiza la modificación del medidor que se pase por parámetro</w:t>
+            </w:r>
+          </w:p>
+        </w:tc>
+        <w:tc>
+          <w:tcPr>
+            <w:tcW w:w="1703" w:type="dxa"/>
+          </w:tcPr>
+          <w:p>
+            <w:r>
+              <w:t>objeto: Medidor elegido para actualizar</w:t>
+            </w:r>
+          </w:p>
+        </w:tc>
+        <w:tc>
+          <w:tcPr>
+            <w:tcW w:w="2878" w:type="dxa"/>
+          </w:tcPr>
+          <w:p>
+            <w:r>
+              <w:t>Ninguno</w:t>
+            </w:r>
+          </w:p>
         </w:tc>
       </w:tr>
       <w:tr>
@@ -1014,58 +1117,89 @@
         </w:trPr>
         <w:tc>
           <w:tcPr>
-            <w:tcW w:w="1138" w:type="dxa"/>
+            <w:tcW w:w="993" w:type="dxa"/>
             <w:tcBorders>
               <w:bottom w:val="single" w:sz="4" w:space="0" w:color="auto"/>
             </w:tcBorders>
           </w:tcPr>
-          <w:p/>
-        </w:tc>
-        <w:tc>
-          <w:tcPr>
-            <w:tcW w:w="992" w:type="dxa"/>
+          <w:p>
+            <w:pPr>
+              <w:jc w:val="center"/>
+            </w:pPr>
+            <w:r>
+              <w:t>12</w:t>
+            </w:r>
+          </w:p>
+        </w:tc>
+        <w:tc>
+          <w:tcPr>
+            <w:tcW w:w="993" w:type="dxa"/>
             <w:tcBorders>
               <w:bottom w:val="single" w:sz="4" w:space="0" w:color="auto"/>
             </w:tcBorders>
           </w:tcPr>
-          <w:p/>
-        </w:tc>
-        <w:tc>
-          <w:tcPr>
-            <w:tcW w:w="1699" w:type="dxa"/>
+          <w:p>
+            <w:r>
+              <w:t>Medidor</w:t>
+            </w:r>
+          </w:p>
+        </w:tc>
+        <w:tc>
+          <w:tcPr>
+            <w:tcW w:w="1841" w:type="dxa"/>
             <w:tcBorders>
               <w:bottom w:val="single" w:sz="4" w:space="0" w:color="auto"/>
             </w:tcBorders>
           </w:tcPr>
-          <w:p/>
-        </w:tc>
-        <w:tc>
-          <w:tcPr>
-            <w:tcW w:w="2691" w:type="dxa"/>
+          <w:p>
+            <w:proofErr w:type="spellStart"/>
+            <w:r>
+              <w:t>traerMedidor</w:t>
+            </w:r>
+            <w:proofErr w:type="spellEnd"/>
+          </w:p>
+        </w:tc>
+        <w:tc>
+          <w:tcPr>
+            <w:tcW w:w="2690" w:type="dxa"/>
             <w:gridSpan w:val="2"/>
             <w:tcBorders>
               <w:bottom w:val="single" w:sz="4" w:space="0" w:color="auto"/>
             </w:tcBorders>
           </w:tcPr>
-          <w:p/>
-        </w:tc>
-        <w:tc>
-          <w:tcPr>
-            <w:tcW w:w="1699" w:type="dxa"/>
+          <w:p>
+            <w:r>
+              <w:t>Trae el medidor que se pidió, basado en el idMedidor pasado por parámetro</w:t>
+            </w:r>
+            <w:bookmarkStart w:id="0" w:name="_GoBack"/>
+            <w:bookmarkEnd w:id="0"/>
+          </w:p>
+        </w:tc>
+        <w:tc>
+          <w:tcPr>
+            <w:tcW w:w="1703" w:type="dxa"/>
             <w:tcBorders>
               <w:bottom w:val="single" w:sz="4" w:space="0" w:color="auto"/>
             </w:tcBorders>
           </w:tcPr>
-          <w:p/>
-        </w:tc>
-        <w:tc>
-          <w:tcPr>
-            <w:tcW w:w="2879" w:type="dxa"/>
+          <w:p>
+            <w:r>
+              <w:t>Int: idMedidor del medidor buscado</w:t>
+            </w:r>
+          </w:p>
+        </w:tc>
+        <w:tc>
+          <w:tcPr>
+            <w:tcW w:w="2878" w:type="dxa"/>
             <w:tcBorders>
               <w:bottom w:val="single" w:sz="4" w:space="0" w:color="auto"/>
             </w:tcBorders>
           </w:tcPr>
-          <w:p/>
+          <w:p>
+            <w:r>
+              <w:t>Objeto Medidor con los datos del objeto solicitado</w:t>
+            </w:r>
+          </w:p>
         </w:tc>
       </w:tr>
       <w:tr>
@@ -1081,7 +1215,7 @@
         </w:trPr>
         <w:tc>
           <w:tcPr>
-            <w:tcW w:w="1138" w:type="dxa"/>
+            <w:tcW w:w="993" w:type="dxa"/>
             <w:tcBorders>
               <w:bottom w:val="single" w:sz="4" w:space="0" w:color="auto"/>
             </w:tcBorders>
@@ -1090,7 +1224,7 @@
         </w:tc>
         <w:tc>
           <w:tcPr>
-            <w:tcW w:w="992" w:type="dxa"/>
+            <w:tcW w:w="993" w:type="dxa"/>
             <w:tcBorders>
               <w:bottom w:val="single" w:sz="4" w:space="0" w:color="auto"/>
             </w:tcBorders>
@@ -1099,7 +1233,7 @@
         </w:tc>
         <w:tc>
           <w:tcPr>
-            <w:tcW w:w="1699" w:type="dxa"/>
+            <w:tcW w:w="1841" w:type="dxa"/>
             <w:tcBorders>
               <w:bottom w:val="single" w:sz="4" w:space="0" w:color="auto"/>
             </w:tcBorders>
@@ -1108,7 +1242,7 @@
         </w:tc>
         <w:tc>
           <w:tcPr>
-            <w:tcW w:w="2691" w:type="dxa"/>
+            <w:tcW w:w="2690" w:type="dxa"/>
             <w:gridSpan w:val="2"/>
             <w:tcBorders>
               <w:bottom w:val="single" w:sz="4" w:space="0" w:color="auto"/>
@@ -1118,7 +1252,7 @@
         </w:tc>
         <w:tc>
           <w:tcPr>
-            <w:tcW w:w="1699" w:type="dxa"/>
+            <w:tcW w:w="1703" w:type="dxa"/>
             <w:tcBorders>
               <w:bottom w:val="single" w:sz="4" w:space="0" w:color="auto"/>
             </w:tcBorders>
@@ -1127,7 +1261,7 @@
         </w:tc>
         <w:tc>
           <w:tcPr>
-            <w:tcW w:w="2879" w:type="dxa"/>
+            <w:tcW w:w="2878" w:type="dxa"/>
             <w:tcBorders>
               <w:bottom w:val="single" w:sz="4" w:space="0" w:color="auto"/>
             </w:tcBorders>
@@ -1148,41 +1282,38 @@
         </w:trPr>
         <w:tc>
           <w:tcPr>
-            <w:tcW w:w="1138" w:type="dxa"/>
+            <w:tcW w:w="993" w:type="dxa"/>
           </w:tcPr>
           <w:p/>
         </w:tc>
         <w:tc>
           <w:tcPr>
-            <w:tcW w:w="992" w:type="dxa"/>
+            <w:tcW w:w="993" w:type="dxa"/>
           </w:tcPr>
           <w:p/>
         </w:tc>
         <w:tc>
           <w:tcPr>
-            <w:tcW w:w="1699" w:type="dxa"/>
+            <w:tcW w:w="1841" w:type="dxa"/>
           </w:tcPr>
           <w:p/>
         </w:tc>
         <w:tc>
           <w:tcPr>
-            <w:tcW w:w="2685" w:type="dxa"/>
+            <w:tcW w:w="2684" w:type="dxa"/>
           </w:tcPr>
           <w:p/>
         </w:tc>
         <w:tc>
           <w:tcPr>
-            <w:tcW w:w="1710" w:type="dxa"/>
+            <w:tcW w:w="1709" w:type="dxa"/>
             <w:gridSpan w:val="2"/>
           </w:tcPr>
-          <w:p>
-            <w:bookmarkStart w:id="0" w:name="_GoBack"/>
-            <w:bookmarkEnd w:id="0"/>
-          </w:p>
-        </w:tc>
-        <w:tc>
-          <w:tcPr>
-            <w:tcW w:w="2874" w:type="dxa"/>
+          <w:p/>
+        </w:tc>
+        <w:tc>
+          <w:tcPr>
+            <w:tcW w:w="2878" w:type="dxa"/>
           </w:tcPr>
           <w:p/>
         </w:tc>

</xml_diff>